<commit_message>
Updates to supporting information
</commit_message>
<xml_diff>
--- a/submissions/pnas-v3/pnas-v3.docx
+++ b/submissions/pnas-v3/pnas-v3.docx
@@ -2603,7 +2603,18 @@
         <w:t xml:space="preserve"> </w:t>
       </w:r>
       <w:r>
-        <w:t xml:space="preserve">81 (May): 1–7.</w:t>
+        <w:t xml:space="preserve">81 (May). Elsevier B.V.: 1–7. doi:</w:t>
+      </w:r>
+      <w:hyperlink r:id="rId44">
+        <w:r>
+          <w:rPr>
+            <w:rStyle w:val="Hyperlink"/>
+          </w:rPr>
+          <w:t xml:space="preserve">10.1016/j.pragma.2015.03.004</w:t>
+        </w:r>
+      </w:hyperlink>
+      <w:r>
+        <w:t xml:space="preserve">.</w:t>
       </w:r>
     </w:p>
     <w:p>
@@ -2628,6 +2639,20 @@
       <w:r>
         <w:t xml:space="preserve">50 (3): 388–93.</w:t>
       </w:r>
+      <w:r>
+        <w:t xml:space="preserve"> </w:t>
+      </w:r>
+      <w:hyperlink r:id="rId45">
+        <w:r>
+          <w:rPr>
+            <w:rStyle w:val="Hyperlink"/>
+          </w:rPr>
+          <w:t xml:space="preserve">http://eutils.ncbi.nlm.nih.gov/entrez/eutils/elink.fcgi?dbfrom=pubmed&amp;id=14381156&amp;retmode=ref&amp;cmd=prlinks</w:t>
+        </w:r>
+      </w:hyperlink>
+      <w:r>
+        <w:t xml:space="preserve">.</w:t>
+      </w:r>
     </w:p>
     <w:p>
       <w:pPr>
@@ -2649,7 +2674,18 @@
         <w:t xml:space="preserve"> </w:t>
       </w:r>
       <w:r>
-        <w:t xml:space="preserve">66 (4): 764–805.</w:t>
+        <w:t xml:space="preserve">66 (4). Linguistic Society of America: 764–805. doi:</w:t>
+      </w:r>
+      <w:hyperlink r:id="rId46">
+        <w:r>
+          <w:rPr>
+            <w:rStyle w:val="Hyperlink"/>
+          </w:rPr>
+          <w:t xml:space="preserve">10.2307/414729?ref=search-gateway:df58c19715a2e512d551c6fd62e27164</w:t>
+        </w:r>
+      </w:hyperlink>
+      <w:r>
+        <w:t xml:space="preserve">.</w:t>
       </w:r>
     </w:p>
     <w:p>
@@ -2672,7 +2708,18 @@
         <w:t xml:space="preserve"> </w:t>
       </w:r>
       <w:r>
-        <w:t xml:space="preserve">6 (10): 654–72.</w:t>
+        <w:t xml:space="preserve">6 (10): 654–72. doi:</w:t>
+      </w:r>
+      <w:hyperlink r:id="rId47">
+        <w:r>
+          <w:rPr>
+            <w:rStyle w:val="Hyperlink"/>
+          </w:rPr>
+          <w:t xml:space="preserve">10.1002/lnc3.361</w:t>
+        </w:r>
+      </w:hyperlink>
+      <w:r>
+        <w:t xml:space="preserve">.</w:t>
       </w:r>
     </w:p>
     <w:p>
@@ -2694,6 +2741,20 @@
       <w:r>
         <w:t xml:space="preserve">.</w:t>
       </w:r>
+      <w:r>
+        <w:t xml:space="preserve"> </w:t>
+      </w:r>
+      <w:hyperlink r:id="rId48">
+        <w:r>
+          <w:rPr>
+            <w:rStyle w:val="Hyperlink"/>
+          </w:rPr>
+          <w:t xml:space="preserve">http://pubman.mpdl.mpg.de/pubman/faces/viewItemOverviewPage.jsp?itemId=escidoc:2286810</w:t>
+        </w:r>
+      </w:hyperlink>
+      <w:r>
+        <w:t xml:space="preserve">.</w:t>
+      </w:r>
     </w:p>
     <w:p>
       <w:pPr>
@@ -2712,7 +2773,18 @@
         <w:t xml:space="preserve">Psychonomic Bulletin &amp; Review</w:t>
       </w:r>
       <w:r>
-        <w:t xml:space="preserve">, June, 1–5.</w:t>
+        <w:t xml:space="preserve">, June. Psychonomic Bulletin &amp; Review, 1–5. doi:</w:t>
+      </w:r>
+      <w:hyperlink r:id="rId49">
+        <w:r>
+          <w:rPr>
+            <w:rStyle w:val="Hyperlink"/>
+          </w:rPr>
+          <w:t xml:space="preserve">10.3758/s13423-016-1102-x</w:t>
+        </w:r>
+      </w:hyperlink>
+      <w:r>
+        <w:t xml:space="preserve">.</w:t>
       </w:r>
     </w:p>
     <w:p>
@@ -2735,7 +2807,18 @@
         <w:t xml:space="preserve"> </w:t>
       </w:r>
       <w:r>
-        <w:t xml:space="preserve">143 (C): 93–100.</w:t>
+        <w:t xml:space="preserve">143 (C). Elsevier B.V.: 93–100. doi:</w:t>
+      </w:r>
+      <w:hyperlink r:id="rId50">
+        <w:r>
+          <w:rPr>
+            <w:rStyle w:val="Hyperlink"/>
+          </w:rPr>
+          <w:t xml:space="preserve">10.1016/j.cognition.2015.06.008</w:t>
+        </w:r>
+      </w:hyperlink>
+      <w:r>
+        <w:t xml:space="preserve">.</w:t>
       </w:r>
     </w:p>
     <w:p>
@@ -2758,7 +2841,18 @@
         <w:t xml:space="preserve"> </w:t>
       </w:r>
       <w:r>
-        <w:t xml:space="preserve">369 (1651): 20130298–8.</w:t>
+        <w:t xml:space="preserve">369 (1651): 20130298–8. doi:</w:t>
+      </w:r>
+      <w:hyperlink r:id="rId51">
+        <w:r>
+          <w:rPr>
+            <w:rStyle w:val="Hyperlink"/>
+          </w:rPr>
+          <w:t xml:space="preserve">10.1098/rstb.2013.0298</w:t>
+        </w:r>
+      </w:hyperlink>
+      <w:r>
+        <w:t xml:space="preserve">.</w:t>
       </w:r>
     </w:p>
     <w:p>
@@ -2781,7 +2875,18 @@
         <w:t xml:space="preserve"> </w:t>
       </w:r>
       <w:r>
-        <w:t xml:space="preserve">135 (2): 862–73.</w:t>
+        <w:t xml:space="preserve">135 (2): 862–73. doi:</w:t>
+      </w:r>
+      <w:hyperlink r:id="rId52">
+        <w:r>
+          <w:rPr>
+            <w:rStyle w:val="Hyperlink"/>
+          </w:rPr>
+          <w:t xml:space="preserve">10.1121/1.4861245</w:t>
+        </w:r>
+      </w:hyperlink>
+      <w:r>
+        <w:t xml:space="preserve">.</w:t>
       </w:r>
     </w:p>
     <w:p>
@@ -2804,7 +2909,18 @@
         <w:t xml:space="preserve"> </w:t>
       </w:r>
       <w:r>
-        <w:t xml:space="preserve">11 (12): e0168167–28.</w:t>
+        <w:t xml:space="preserve">11 (12): e0168167–28. doi:</w:t>
+      </w:r>
+      <w:hyperlink r:id="rId53">
+        <w:r>
+          <w:rPr>
+            <w:rStyle w:val="Hyperlink"/>
+          </w:rPr>
+          <w:t xml:space="preserve">10.1371/journal.pone.0168167</w:t>
+        </w:r>
+      </w:hyperlink>
+      <w:r>
+        <w:t xml:space="preserve">.</w:t>
       </w:r>
     </w:p>
     <w:p>
@@ -2847,7 +2963,18 @@
         <w:t xml:space="preserve"> </w:t>
       </w:r>
       <w:r>
-        <w:t xml:space="preserve">141 (1): 170–86.</w:t>
+        <w:t xml:space="preserve">141 (1): 170–86. doi:</w:t>
+      </w:r>
+      <w:hyperlink r:id="rId54">
+        <w:r>
+          <w:rPr>
+            <w:rStyle w:val="Hyperlink"/>
+          </w:rPr>
+          <w:t xml:space="preserve">10.1037/a0024904</w:t>
+        </w:r>
+      </w:hyperlink>
+      <w:r>
+        <w:t xml:space="preserve">.</w:t>
       </w:r>
     </w:p>
     <w:p>
@@ -2870,7 +2997,18 @@
         <w:t xml:space="preserve"> </w:t>
       </w:r>
       <w:r>
-        <w:t xml:space="preserve">2 (8): 150152–16.</w:t>
+        <w:t xml:space="preserve">2 (8): 150152–16. doi:</w:t>
+      </w:r>
+      <w:hyperlink r:id="rId55">
+        <w:r>
+          <w:rPr>
+            <w:rStyle w:val="Hyperlink"/>
+          </w:rPr>
+          <w:t xml:space="preserve">10.1098/rsos.150152</w:t>
+        </w:r>
+      </w:hyperlink>
+      <w:r>
+        <w:t xml:space="preserve">.</w:t>
       </w:r>
     </w:p>
     <w:p>
@@ -2893,7 +3031,18 @@
         <w:t xml:space="preserve"> </w:t>
       </w:r>
       <w:r>
-        <w:t xml:space="preserve">95 (2): 201–36.</w:t>
+        <w:t xml:space="preserve">95 (2): 201–36. doi:</w:t>
+      </w:r>
+      <w:hyperlink r:id="rId56">
+        <w:r>
+          <w:rPr>
+            <w:rStyle w:val="Hyperlink"/>
+          </w:rPr>
+          <w:t xml:space="preserve">10.1016/j.cognition.2004.08.004</w:t>
+        </w:r>
+      </w:hyperlink>
+      <w:r>
+        <w:t xml:space="preserve">.</w:t>
       </w:r>
     </w:p>
     <w:p>
@@ -2933,7 +3082,7 @@
         <w:t xml:space="preserve">Sound Symbolism</w:t>
       </w:r>
       <w:r>
-        <w:t xml:space="preserve">, 276–92.</w:t>
+        <w:t xml:space="preserve">. Cambridge University Press: Cambridge, UK, 276–92.</w:t>
       </w:r>
     </w:p>
     <w:p>
@@ -3064,7 +3213,7 @@
     </w:lvl>
   </w:abstractNum>
   <w:abstractNum w:abstractNumId="990">
-    <w:nsid w:val="de07fc28"/>
+    <w:nsid w:val="832d1e03"/>
     <w:multiLevelType w:val="multilevel"/>
     <w:lvl w:ilvl="0">
       <w:numFmt w:val="bullet"/>

</xml_diff>